<commit_message>
2nda ayudantía + Tarea 3 - EstDescriptiva
</commit_message>
<xml_diff>
--- a/2nda Ayudantía/Tarea 2.docx
+++ b/2nda Ayudantía/Tarea 2.docx
@@ -556,7 +556,6 @@
           <w:i/>
           <w:iCs/>
         </w:rPr>
-        <w:lastRenderedPageBreak/>
         <w:t xml:space="preserve">Dado los promedios de Ian Rioseco y Nelson </w:t>
       </w:r>
       <w:proofErr w:type="spellStart"/>
@@ -623,6 +622,7 @@
           <w:i/>
           <w:iCs/>
         </w:rPr>
+        <w:lastRenderedPageBreak/>
         <w:t xml:space="preserve">Si se eligen 5 estudiantes al azar, ¿cuál es la probabilidad de que al menos 3 tengan una nota promedio mayor a </w:t>
       </w:r>
       <w:r>
@@ -822,104 +822,8 @@
       <w:pStyle w:val="Encabezado"/>
     </w:pPr>
     <w:r>
-      <w:rPr>
-        <w:noProof/>
-      </w:rPr>
-      <w:drawing>
-        <wp:anchor distT="0" distB="0" distL="114300" distR="114300" simplePos="0" relativeHeight="251661312" behindDoc="0" locked="0" layoutInCell="1" allowOverlap="1" wp14:anchorId="7AD8F9D1" wp14:editId="70F4D13E">
-          <wp:simplePos x="0" y="0"/>
-          <wp:positionH relativeFrom="margin">
-            <wp:posOffset>4293870</wp:posOffset>
-          </wp:positionH>
-          <wp:positionV relativeFrom="paragraph">
-            <wp:posOffset>-240030</wp:posOffset>
-          </wp:positionV>
-          <wp:extent cx="2717800" cy="857250"/>
-          <wp:effectExtent l="0" t="0" r="0" b="0"/>
-          <wp:wrapSquare wrapText="bothSides"/>
-          <wp:docPr id="1937770169" name="Imagen 2" descr="Historia"/>
-          <wp:cNvGraphicFramePr>
-            <a:graphicFrameLocks xmlns:a="http://schemas.openxmlformats.org/drawingml/2006/main" noChangeAspect="1"/>
-          </wp:cNvGraphicFramePr>
-          <a:graphic xmlns:a="http://schemas.openxmlformats.org/drawingml/2006/main">
-            <a:graphicData uri="http://schemas.openxmlformats.org/drawingml/2006/picture">
-              <pic:pic xmlns:pic="http://schemas.openxmlformats.org/drawingml/2006/picture">
-                <pic:nvPicPr>
-                  <pic:cNvPr id="0" name="Picture 3" descr="Historia"/>
-                  <pic:cNvPicPr>
-                    <a:picLocks noChangeAspect="1" noChangeArrowheads="1"/>
-                  </pic:cNvPicPr>
-                </pic:nvPicPr>
-                <pic:blipFill>
-                  <a:blip r:embed="rId1">
-                    <a:extLst>
-                      <a:ext uri="{28A0092B-C50C-407E-A947-70E740481C1C}">
-                        <a14:useLocalDpi xmlns:a14="http://schemas.microsoft.com/office/drawing/2010/main" val="0"/>
-                      </a:ext>
-                    </a:extLst>
-                  </a:blip>
-                  <a:srcRect/>
-                  <a:stretch>
-                    <a:fillRect/>
-                  </a:stretch>
-                </pic:blipFill>
-                <pic:spPr bwMode="auto">
-                  <a:xfrm>
-                    <a:off x="0" y="0"/>
-                    <a:ext cx="2717800" cy="857250"/>
-                  </a:xfrm>
-                  <a:prstGeom prst="rect">
-                    <a:avLst/>
-                  </a:prstGeom>
-                  <a:noFill/>
-                  <a:ln>
-                    <a:noFill/>
-                  </a:ln>
-                </pic:spPr>
-              </pic:pic>
-            </a:graphicData>
-          </a:graphic>
-          <wp14:sizeRelH relativeFrom="margin">
-            <wp14:pctWidth>0</wp14:pctWidth>
-          </wp14:sizeRelH>
-          <wp14:sizeRelV relativeFrom="margin">
-            <wp14:pctHeight>0</wp14:pctHeight>
-          </wp14:sizeRelV>
-        </wp:anchor>
-      </w:drawing>
+      <w:t>|</w:t>
     </w:r>
-    <w:r>
-      <w:t xml:space="preserve">Universidad de Santiago de chile </w:t>
-    </w:r>
-  </w:p>
-  <w:p>
-    <w:pPr>
-      <w:pStyle w:val="Encabezado"/>
-      <w:tabs>
-        <w:tab w:val="clear" w:pos="4419"/>
-        <w:tab w:val="clear" w:pos="8838"/>
-        <w:tab w:val="left" w:pos="5470"/>
-      </w:tabs>
-    </w:pPr>
-    <w:r>
-      <w:t xml:space="preserve">Facultado de ingeniería </w:t>
-    </w:r>
-    <w:r>
-      <w:tab/>
-    </w:r>
-  </w:p>
-  <w:p>
-    <w:pPr>
-      <w:pStyle w:val="Encabezado"/>
-    </w:pPr>
-    <w:r>
-      <w:t>Departamento de Ingeniería en informática</w:t>
-    </w:r>
-  </w:p>
-  <w:p>
-    <w:pPr>
-      <w:pStyle w:val="Encabezado"/>
-    </w:pPr>
   </w:p>
 </w:hdr>
 </file>

</xml_diff>